<commit_message>
Update 44K223.04 - Project- Proposal-Document.docx
</commit_message>
<xml_diff>
--- a/44K223.04 - Project- Proposal-Document.docx
+++ b/44K223.04 - Project- Proposal-Document.docx
@@ -95,8 +95,8 @@
         </w:rPr>
         <w:drawing>
           <wp:inline distT="0" distB="0" distL="114300" distR="114300">
-            <wp:extent cx="2347547" cy="2347547"/>
-            <wp:effectExtent l="0" t="0" r="0" b="0"/>
+            <wp:extent cx="2127739" cy="2127739"/>
+            <wp:effectExtent l="0" t="0" r="6350" b="6350"/>
             <wp:docPr id="31" name="Picture 31" descr="Logo_Kinh_tế_Đà_Nẵng"/>
             <wp:cNvGraphicFramePr>
               <a:graphicFrameLocks xmlns:a="http://schemas.openxmlformats.org/drawingml/2006/main" noChangeAspect="1"/>
@@ -119,7 +119,7 @@
                   <pic:spPr>
                     <a:xfrm>
                       <a:off x="0" y="0"/>
-                      <a:ext cx="2347547" cy="2347547"/>
+                      <a:ext cx="2127741" cy="2127741"/>
                     </a:xfrm>
                     <a:prstGeom prst="rect">
                       <a:avLst/>
@@ -146,8 +146,8 @@
           <w:rFonts w:ascii="Times New Roman" w:hAnsi="Times New Roman" w:cs="Times New Roman"/>
           <w:b/>
           <w:color w:val="2E74B5" w:themeColor="accent1" w:themeShade="BF"/>
-          <w:sz w:val="66"/>
-          <w:szCs w:val="66"/>
+          <w:sz w:val="60"/>
+          <w:szCs w:val="60"/>
         </w:rPr>
       </w:pPr>
       <w:r>
@@ -155,8 +155,8 @@
           <w:rFonts w:ascii="Times New Roman" w:hAnsi="Times New Roman" w:cs="Times New Roman"/>
           <w:b/>
           <w:color w:val="2E74B5" w:themeColor="accent1" w:themeShade="BF"/>
-          <w:sz w:val="66"/>
-          <w:szCs w:val="66"/>
+          <w:sz w:val="60"/>
+          <w:szCs w:val="60"/>
         </w:rPr>
         <w:t>PROJECT PROPOSAL DOCUMENT</w:t>
       </w:r>
@@ -172,27 +172,15 @@
           <w:szCs w:val="52"/>
         </w:rPr>
       </w:pPr>
-    </w:p>
-    <w:p>
-      <w:pPr>
-        <w:jc w:val="center"/>
-        <w:rPr>
-          <w:rFonts w:ascii="Times New Roman" w:hAnsi="Times New Roman" w:cs="Times New Roman"/>
+      <w:r>
+        <w:rPr>
+          <w:rFonts w:ascii="Calibri" w:hAnsi="Calibri" w:cs="Calibri"/>
           <w:b/>
           <w:color w:val="000000" w:themeColor="text1"/>
           <w:sz w:val="52"/>
           <w:szCs w:val="52"/>
         </w:rPr>
-      </w:pPr>
-      <w:r>
-        <w:rPr>
-          <w:rFonts w:ascii="Times New Roman" w:hAnsi="Times New Roman" w:cs="Times New Roman"/>
-          <w:b/>
-          <w:color w:val="000000" w:themeColor="text1"/>
-          <w:sz w:val="52"/>
-          <w:szCs w:val="52"/>
-        </w:rPr>
-        <w:t>44K223.04</w:t>
+        <w:t>WEBSITE TRUNG GIAN CÁC DỊCH VỤ TIỆC CƯỚI</w:t>
       </w:r>
     </w:p>
     <w:p>
@@ -261,8 +249,6 @@
         </w:rPr>
         <w:t>1.2</w:t>
       </w:r>
-      <w:bookmarkStart w:id="0" w:name="_GoBack"/>
-      <w:bookmarkEnd w:id="0"/>
     </w:p>
     <w:p>
       <w:pPr>
@@ -366,6 +352,19 @@
           <w:color w:val="000000" w:themeColor="text1"/>
           <w:sz w:val="36"/>
           <w:szCs w:val="36"/>
+        </w:rPr>
+      </w:pPr>
+    </w:p>
+    <w:p>
+      <w:pPr>
+        <w:jc w:val="center"/>
+        <w:rPr>
+          <w:rFonts w:ascii="Times New Roman" w:hAnsi="Times New Roman" w:cs="Times New Roman"/>
+          <w:b/>
+          <w:bCs/>
+          <w:color w:val="000000" w:themeColor="text1"/>
+          <w:sz w:val="26"/>
+          <w:szCs w:val="26"/>
         </w:rPr>
       </w:pPr>
     </w:p>
@@ -2054,9 +2053,32 @@
               <w:rPr>
                 <w:rFonts w:ascii="Times New Roman" w:hAnsi="Times New Roman" w:cs="Times New Roman"/>
                 <w:b/>
+                <w:sz w:val="26"/>
+                <w:szCs w:val="26"/>
+              </w:rPr>
+              <w:t xml:space="preserve">Website </w:t>
+            </w:r>
+            <w:proofErr w:type="spellStart"/>
+            <w:r>
+              <w:rPr>
+                <w:rFonts w:ascii="Times New Roman" w:hAnsi="Times New Roman" w:cs="Times New Roman"/>
+                <w:b/>
+                <w:sz w:val="26"/>
+                <w:szCs w:val="26"/>
+              </w:rPr>
+              <w:t>trung</w:t>
+            </w:r>
+            <w:proofErr w:type="spellEnd"/>
+            <w:r>
+              <w:rPr>
+                <w:rFonts w:ascii="Times New Roman" w:hAnsi="Times New Roman" w:cs="Times New Roman"/>
+                <w:b/>
+                <w:sz w:val="26"/>
+                <w:szCs w:val="26"/>
               </w:rPr>
               <w:t xml:space="preserve"> </w:t>
             </w:r>
+            <w:proofErr w:type="spellStart"/>
             <w:r>
               <w:rPr>
                 <w:rFonts w:ascii="Times New Roman" w:hAnsi="Times New Roman" w:cs="Times New Roman"/>
@@ -2064,8 +2086,129 @@
                 <w:sz w:val="26"/>
                 <w:szCs w:val="26"/>
               </w:rPr>
-              <w:t>44K223.04</w:t>
-            </w:r>
+              <w:t>gian</w:t>
+            </w:r>
+            <w:proofErr w:type="spellEnd"/>
+            <w:r>
+              <w:rPr>
+                <w:rFonts w:ascii="Times New Roman" w:hAnsi="Times New Roman" w:cs="Times New Roman"/>
+                <w:b/>
+                <w:sz w:val="26"/>
+                <w:szCs w:val="26"/>
+              </w:rPr>
+              <w:t xml:space="preserve"> </w:t>
+            </w:r>
+            <w:proofErr w:type="spellStart"/>
+            <w:r>
+              <w:rPr>
+                <w:rFonts w:ascii="Times New Roman" w:hAnsi="Times New Roman" w:cs="Times New Roman"/>
+                <w:b/>
+                <w:sz w:val="26"/>
+                <w:szCs w:val="26"/>
+              </w:rPr>
+              <w:t>cho</w:t>
+            </w:r>
+            <w:proofErr w:type="spellEnd"/>
+            <w:r>
+              <w:rPr>
+                <w:rFonts w:ascii="Times New Roman" w:hAnsi="Times New Roman" w:cs="Times New Roman"/>
+                <w:b/>
+                <w:sz w:val="26"/>
+                <w:szCs w:val="26"/>
+              </w:rPr>
+              <w:t xml:space="preserve"> </w:t>
+            </w:r>
+            <w:proofErr w:type="spellStart"/>
+            <w:r>
+              <w:rPr>
+                <w:rFonts w:ascii="Times New Roman" w:hAnsi="Times New Roman" w:cs="Times New Roman"/>
+                <w:b/>
+                <w:sz w:val="26"/>
+                <w:szCs w:val="26"/>
+              </w:rPr>
+              <w:t>các</w:t>
+            </w:r>
+            <w:proofErr w:type="spellEnd"/>
+            <w:r>
+              <w:rPr>
+                <w:rFonts w:ascii="Times New Roman" w:hAnsi="Times New Roman" w:cs="Times New Roman"/>
+                <w:b/>
+                <w:sz w:val="26"/>
+                <w:szCs w:val="26"/>
+              </w:rPr>
+              <w:t xml:space="preserve"> </w:t>
+            </w:r>
+            <w:proofErr w:type="spellStart"/>
+            <w:r>
+              <w:rPr>
+                <w:rFonts w:ascii="Times New Roman" w:hAnsi="Times New Roman" w:cs="Times New Roman"/>
+                <w:b/>
+                <w:sz w:val="26"/>
+                <w:szCs w:val="26"/>
+              </w:rPr>
+              <w:t>dịch</w:t>
+            </w:r>
+            <w:proofErr w:type="spellEnd"/>
+            <w:r>
+              <w:rPr>
+                <w:rFonts w:ascii="Times New Roman" w:hAnsi="Times New Roman" w:cs="Times New Roman"/>
+                <w:b/>
+                <w:sz w:val="26"/>
+                <w:szCs w:val="26"/>
+              </w:rPr>
+              <w:t xml:space="preserve"> </w:t>
+            </w:r>
+            <w:proofErr w:type="spellStart"/>
+            <w:r>
+              <w:rPr>
+                <w:rFonts w:ascii="Times New Roman" w:hAnsi="Times New Roman" w:cs="Times New Roman"/>
+                <w:b/>
+                <w:sz w:val="26"/>
+                <w:szCs w:val="26"/>
+              </w:rPr>
+              <w:t>vụ</w:t>
+            </w:r>
+            <w:proofErr w:type="spellEnd"/>
+            <w:r>
+              <w:rPr>
+                <w:rFonts w:ascii="Times New Roman" w:hAnsi="Times New Roman" w:cs="Times New Roman"/>
+                <w:b/>
+                <w:sz w:val="26"/>
+                <w:szCs w:val="26"/>
+              </w:rPr>
+              <w:t xml:space="preserve"> </w:t>
+            </w:r>
+            <w:proofErr w:type="spellStart"/>
+            <w:r>
+              <w:rPr>
+                <w:rFonts w:ascii="Times New Roman" w:hAnsi="Times New Roman" w:cs="Times New Roman"/>
+                <w:b/>
+                <w:sz w:val="26"/>
+                <w:szCs w:val="26"/>
+              </w:rPr>
+              <w:t>tiệc</w:t>
+            </w:r>
+            <w:proofErr w:type="spellEnd"/>
+            <w:r>
+              <w:rPr>
+                <w:rFonts w:ascii="Times New Roman" w:hAnsi="Times New Roman" w:cs="Times New Roman"/>
+                <w:b/>
+                <w:sz w:val="26"/>
+                <w:szCs w:val="26"/>
+              </w:rPr>
+              <w:t xml:space="preserve"> </w:t>
+            </w:r>
+            <w:proofErr w:type="spellStart"/>
+            <w:r>
+              <w:rPr>
+                <w:rFonts w:ascii="Times New Roman" w:hAnsi="Times New Roman" w:cs="Times New Roman"/>
+                <w:b/>
+                <w:sz w:val="26"/>
+                <w:szCs w:val="26"/>
+              </w:rPr>
+              <w:t>cưới</w:t>
+            </w:r>
+            <w:proofErr w:type="spellEnd"/>
           </w:p>
           <w:p>
             <w:pPr>
@@ -8709,14 +8852,6 @@
                 <w:szCs w:val="26"/>
               </w:rPr>
             </w:pPr>
-            <w:r>
-              <w:rPr>
-                <w:rFonts w:ascii="Times New Roman" w:hAnsi="Times New Roman" w:cs="Times New Roman"/>
-                <w:sz w:val="26"/>
-                <w:szCs w:val="26"/>
-              </w:rPr>
-              <w:t>5</w:t>
-            </w:r>
             <w:r>
               <w:rPr>
                 <w:rFonts w:ascii="Times New Roman" w:hAnsi="Times New Roman" w:cs="Times New Roman"/>
@@ -9850,6 +9985,22 @@
               </w:rPr>
               <w:t>7</w:t>
             </w:r>
+            <w:r>
+              <w:rPr>
+                <w:rFonts w:ascii="Calibri" w:hAnsi="Calibri" w:cs="Calibri"/>
+                <w:sz w:val="26"/>
+              </w:rPr>
+              <w:t xml:space="preserve"> </w:t>
+            </w:r>
+            <w:proofErr w:type="spellStart"/>
+            <w:r>
+              <w:rPr>
+                <w:rFonts w:ascii="Calibri" w:hAnsi="Calibri" w:cs="Calibri"/>
+                <w:sz w:val="26"/>
+              </w:rPr>
+              <w:t>ngày</w:t>
+            </w:r>
+            <w:proofErr w:type="spellEnd"/>
           </w:p>
         </w:tc>
         <w:tc>
@@ -10000,8 +10151,17 @@
                 <w:rFonts w:ascii="Calibri" w:hAnsi="Calibri" w:cs="Calibri"/>
                 <w:sz w:val="26"/>
               </w:rPr>
-              <w:t>7</w:t>
-            </w:r>
+              <w:t xml:space="preserve">7 </w:t>
+            </w:r>
+            <w:proofErr w:type="spellStart"/>
+            <w:r>
+              <w:rPr>
+                <w:rFonts w:ascii="Calibri" w:hAnsi="Calibri" w:cs="Calibri"/>
+                <w:sz w:val="26"/>
+              </w:rPr>
+              <w:t>ngày</w:t>
+            </w:r>
+            <w:proofErr w:type="spellEnd"/>
           </w:p>
         </w:tc>
         <w:tc>
@@ -10152,8 +10312,17 @@
                 <w:rFonts w:ascii="Calibri" w:hAnsi="Calibri" w:cs="Calibri"/>
                 <w:sz w:val="26"/>
               </w:rPr>
-              <w:t>7</w:t>
-            </w:r>
+              <w:t xml:space="preserve">7 </w:t>
+            </w:r>
+            <w:proofErr w:type="spellStart"/>
+            <w:r>
+              <w:rPr>
+                <w:rFonts w:ascii="Calibri" w:hAnsi="Calibri" w:cs="Calibri"/>
+                <w:sz w:val="26"/>
+              </w:rPr>
+              <w:t>ngày</w:t>
+            </w:r>
+            <w:proofErr w:type="spellEnd"/>
           </w:p>
         </w:tc>
         <w:tc>
@@ -10305,8 +10474,17 @@
                 <w:rFonts w:ascii="Calibri" w:hAnsi="Calibri" w:cs="Calibri"/>
                 <w:sz w:val="26"/>
               </w:rPr>
-              <w:t>7</w:t>
-            </w:r>
+              <w:t xml:space="preserve">7 </w:t>
+            </w:r>
+            <w:proofErr w:type="spellStart"/>
+            <w:r>
+              <w:rPr>
+                <w:rFonts w:ascii="Calibri" w:hAnsi="Calibri" w:cs="Calibri"/>
+                <w:sz w:val="26"/>
+              </w:rPr>
+              <w:t>ngày</w:t>
+            </w:r>
+            <w:proofErr w:type="spellEnd"/>
           </w:p>
         </w:tc>
         <w:tc>
@@ -10457,8 +10635,17 @@
                 <w:rFonts w:ascii="Calibri" w:hAnsi="Calibri" w:cs="Calibri"/>
                 <w:sz w:val="26"/>
               </w:rPr>
-              <w:t>7</w:t>
-            </w:r>
+              <w:t xml:space="preserve">7 </w:t>
+            </w:r>
+            <w:proofErr w:type="spellStart"/>
+            <w:r>
+              <w:rPr>
+                <w:rFonts w:ascii="Calibri" w:hAnsi="Calibri" w:cs="Calibri"/>
+                <w:sz w:val="26"/>
+              </w:rPr>
+              <w:t>ngày</w:t>
+            </w:r>
+            <w:proofErr w:type="spellEnd"/>
           </w:p>
         </w:tc>
         <w:tc>
@@ -10609,8 +10796,17 @@
                 <w:rFonts w:ascii="Calibri" w:hAnsi="Calibri" w:cs="Calibri"/>
                 <w:sz w:val="26"/>
               </w:rPr>
-              <w:t>7</w:t>
-            </w:r>
+              <w:t xml:space="preserve">7 </w:t>
+            </w:r>
+            <w:proofErr w:type="spellStart"/>
+            <w:r>
+              <w:rPr>
+                <w:rFonts w:ascii="Calibri" w:hAnsi="Calibri" w:cs="Calibri"/>
+                <w:sz w:val="26"/>
+              </w:rPr>
+              <w:t>ngày</w:t>
+            </w:r>
+            <w:proofErr w:type="spellEnd"/>
           </w:p>
         </w:tc>
         <w:tc>
@@ -10761,8 +10957,17 @@
                 <w:rFonts w:ascii="Calibri" w:hAnsi="Calibri" w:cs="Calibri"/>
                 <w:sz w:val="26"/>
               </w:rPr>
-              <w:t>7</w:t>
-            </w:r>
+              <w:t xml:space="preserve">7 </w:t>
+            </w:r>
+            <w:proofErr w:type="spellStart"/>
+            <w:r>
+              <w:rPr>
+                <w:rFonts w:ascii="Calibri" w:hAnsi="Calibri" w:cs="Calibri"/>
+                <w:sz w:val="26"/>
+              </w:rPr>
+              <w:t>ngày</w:t>
+            </w:r>
+            <w:proofErr w:type="spellEnd"/>
           </w:p>
         </w:tc>
         <w:tc>
@@ -10913,8 +11118,17 @@
                 <w:rFonts w:ascii="Calibri" w:hAnsi="Calibri" w:cs="Calibri"/>
                 <w:sz w:val="26"/>
               </w:rPr>
-              <w:t>7</w:t>
-            </w:r>
+              <w:t xml:space="preserve">7 </w:t>
+            </w:r>
+            <w:proofErr w:type="spellStart"/>
+            <w:r>
+              <w:rPr>
+                <w:rFonts w:ascii="Calibri" w:hAnsi="Calibri" w:cs="Calibri"/>
+                <w:sz w:val="26"/>
+              </w:rPr>
+              <w:t>ngày</w:t>
+            </w:r>
+            <w:proofErr w:type="spellEnd"/>
           </w:p>
         </w:tc>
         <w:tc>
@@ -11099,6 +11313,24 @@
               </w:rPr>
               <w:t>2</w:t>
             </w:r>
+            <w:bookmarkStart w:id="0" w:name="_GoBack"/>
+            <w:bookmarkEnd w:id="0"/>
+            <w:r>
+              <w:rPr>
+                <w:rFonts w:ascii="Calibri" w:hAnsi="Calibri" w:cs="Calibri"/>
+                <w:sz w:val="26"/>
+              </w:rPr>
+              <w:t xml:space="preserve"> </w:t>
+            </w:r>
+            <w:proofErr w:type="spellStart"/>
+            <w:r>
+              <w:rPr>
+                <w:rFonts w:ascii="Calibri" w:hAnsi="Calibri" w:cs="Calibri"/>
+                <w:sz w:val="26"/>
+              </w:rPr>
+              <w:t>ngày</w:t>
+            </w:r>
+            <w:proofErr w:type="spellEnd"/>
           </w:p>
         </w:tc>
         <w:tc>
@@ -12868,7 +13100,7 @@
         <w:rFonts w:asciiTheme="majorHAnsi" w:eastAsiaTheme="majorEastAsia" w:hAnsiTheme="majorHAnsi" w:cstheme="majorBidi"/>
         <w:noProof/>
       </w:rPr>
-      <w:t>1</w:t>
+      <w:t>6</w:t>
     </w:r>
     <w:r>
       <w:rPr>
@@ -14522,7 +14754,7 @@
 </file>
 
 <file path=customXml/itemProps2.xml><?xml version="1.0" encoding="utf-8"?>
-<ds:datastoreItem xmlns:ds="http://schemas.openxmlformats.org/officeDocument/2006/customXml" ds:itemID="{679D6295-7C3F-41A3-B0C9-30B49F5C7419}">
+<ds:datastoreItem xmlns:ds="http://schemas.openxmlformats.org/officeDocument/2006/customXml" ds:itemID="{35A4365A-78E9-45D4-9CA4-65D7744DAEC8}">
   <ds:schemaRefs>
     <ds:schemaRef ds:uri="http://schemas.openxmlformats.org/officeDocument/2006/bibliography"/>
   </ds:schemaRefs>

</xml_diff>